<commit_message>
An update to the doco.
</commit_message>
<xml_diff>
--- a/M198449_WebProgPHP-Five.docx
+++ b/M198449_WebProgPHP-Five.docx
@@ -24,7 +24,7 @@
         <w:t xml:space="preserve">Date: </w:t>
       </w:r>
       <w:r>
-        <w:t>1</w:t>
+        <w:t>6</w:t>
       </w:r>
       <w:r>
         <w:t xml:space="preserve"> </w:t>
@@ -81,7 +81,7 @@
           <w:sz w:val="52"/>
           <w:szCs w:val="52"/>
         </w:rPr>
-        <w:t>4</w:t>
+        <w:t>5</w:t>
       </w:r>
       <w:r>
         <w:rPr>
@@ -825,14 +825,30 @@
       <w:r>
         <w:t xml:space="preserve">Table </w:t>
       </w:r>
-      <w:fldSimple w:instr=" SEQ Table \* ARABIC ">
-        <w:r>
-          <w:rPr>
-            <w:noProof/>
-          </w:rPr>
-          <w:t>1</w:t>
-        </w:r>
-      </w:fldSimple>
+      <w:r>
+        <w:fldChar w:fldCharType="begin"/>
+      </w:r>
+      <w:r>
+        <w:instrText xml:space="preserve"> SEQ Table \* A</w:instrText>
+      </w:r>
+      <w:r>
+        <w:instrText xml:space="preserve">RABIC </w:instrText>
+      </w:r>
+      <w:r>
+        <w:fldChar w:fldCharType="separate"/>
+      </w:r>
+      <w:r>
+        <w:rPr>
+          <w:noProof/>
+        </w:rPr>
+        <w:t>1</w:t>
+      </w:r>
+      <w:r>
+        <w:rPr>
+          <w:noProof/>
+        </w:rPr>
+        <w:fldChar w:fldCharType="end"/>
+      </w:r>
       <w:r>
         <w:t xml:space="preserve">: </w:t>
       </w:r>
@@ -992,13 +1008,14 @@
             <w:r>
               <w:t>Connect to “</w:t>
             </w:r>
-            <w:proofErr w:type="spellStart"/>
-            <w:r>
-              <w:t>QuoteOfToday.php</w:t>
-            </w:r>
-            <w:proofErr w:type="spellEnd"/>
+            <w:r>
+              <w:t>Random Integer Report</w:t>
+            </w:r>
             <w:r>
               <w:t>”</w:t>
+            </w:r>
+            <w:r>
+              <w:t xml:space="preserve"> using Firefox on Linux</w:t>
             </w:r>
           </w:p>
         </w:tc>
@@ -1011,7 +1028,7 @@
               <w:t xml:space="preserve">Display </w:t>
             </w:r>
             <w:r>
-              <w:t>quote</w:t>
+              <w:t>Bar Chart</w:t>
             </w:r>
             <w:r>
               <w:t xml:space="preserve"> page</w:t>
@@ -1024,13 +1041,8 @@
           </w:tcPr>
           <w:p>
             <w:r>
-              <w:t xml:space="preserve">As </w:t>
-            </w:r>
-            <w:proofErr w:type="gramStart"/>
-            <w:r>
-              <w:t>expected</w:t>
-            </w:r>
-            <w:proofErr w:type="gramEnd"/>
+              <w:t>As expected</w:t>
+            </w:r>
           </w:p>
         </w:tc>
         <w:tc>
@@ -1043,6 +1055,11 @@
             </w:r>
             <w:r>
               <w:t>1</w:t>
+            </w:r>
+          </w:p>
+          <w:p>
+            <w:r>
+              <w:t>Figure 2</w:t>
             </w:r>
           </w:p>
         </w:tc>
@@ -1056,7 +1073,6 @@
             <w:pPr>
               <w:jc w:val="center"/>
             </w:pPr>
-            <w:bookmarkStart w:id="4" w:name="_Hlk81402649"/>
             <w:r>
               <w:t>#2</w:t>
             </w:r>
@@ -1068,7 +1084,7 @@
           </w:tcPr>
           <w:p>
             <w:r>
-              <w:t>Multiple page refreshes to get a different quote</w:t>
+              <w:t>Change colours and refresh page</w:t>
             </w:r>
           </w:p>
         </w:tc>
@@ -1078,10 +1094,7 @@
           </w:tcPr>
           <w:p>
             <w:r>
-              <w:t xml:space="preserve">Display </w:t>
-            </w:r>
-            <w:r>
-              <w:t>each quote, one at a time</w:t>
+              <w:t>Display new Bar Chart page</w:t>
             </w:r>
           </w:p>
         </w:tc>
@@ -1091,13 +1104,8 @@
           </w:tcPr>
           <w:p>
             <w:r>
-              <w:t xml:space="preserve">As </w:t>
-            </w:r>
-            <w:proofErr w:type="gramStart"/>
-            <w:r>
-              <w:t>expected</w:t>
-            </w:r>
-            <w:proofErr w:type="gramEnd"/>
+              <w:t>As expected</w:t>
+            </w:r>
           </w:p>
         </w:tc>
         <w:tc>
@@ -1106,20 +1114,88 @@
           </w:tcPr>
           <w:p>
             <w:r>
-              <w:t xml:space="preserve">Figure </w:t>
-            </w:r>
-            <w:r>
-              <w:t>2</w:t>
+              <w:t>Figure 3</w:t>
             </w:r>
           </w:p>
           <w:p>
             <w:r>
-              <w:t>Figure 3</w:t>
+              <w:t>Figure 4</w:t>
+            </w:r>
+          </w:p>
+        </w:tc>
+      </w:tr>
+      <w:tr>
+        <w:trPr>
+          <w:cnfStyle w:val="000000100000" w:firstRow="0" w:lastRow="0" w:firstColumn="0" w:lastColumn="0" w:oddVBand="0" w:evenVBand="0" w:oddHBand="1" w:evenHBand="0" w:firstRowFirstColumn="0" w:firstRowLastColumn="0" w:lastRowFirstColumn="0" w:lastRowLastColumn="0"/>
+        </w:trPr>
+        <w:tc>
+          <w:tcPr>
+            <w:tcW w:w="850" w:type="dxa"/>
+          </w:tcPr>
+          <w:p>
+            <w:pPr>
+              <w:jc w:val="center"/>
+            </w:pPr>
+            <w:bookmarkStart w:id="4" w:name="_Hlk81402649"/>
+            <w:r>
+              <w:t>#</w:t>
+            </w:r>
+            <w:r>
+              <w:t>3</w:t>
+            </w:r>
+          </w:p>
+        </w:tc>
+        <w:tc>
+          <w:tcPr>
+            <w:tcW w:w="2547" w:type="dxa"/>
+          </w:tcPr>
+          <w:p>
+            <w:r>
+              <w:t>Connect to “Random Integer Report” using Firefox on Linux</w:t>
+            </w:r>
+          </w:p>
+        </w:tc>
+        <w:tc>
+          <w:tcPr>
+            <w:tcW w:w="2268" w:type="dxa"/>
+          </w:tcPr>
+          <w:p>
+            <w:r>
+              <w:t xml:space="preserve">Display </w:t>
+            </w:r>
+            <w:r>
+              <w:t>each quote, one at a time</w:t>
+            </w:r>
+          </w:p>
+        </w:tc>
+        <w:tc>
+          <w:tcPr>
+            <w:tcW w:w="1701" w:type="dxa"/>
+          </w:tcPr>
+          <w:p>
+            <w:r>
+              <w:t>As expected</w:t>
+            </w:r>
+          </w:p>
+        </w:tc>
+        <w:tc>
+          <w:tcPr>
+            <w:tcW w:w="1584" w:type="dxa"/>
+          </w:tcPr>
+          <w:p>
+            <w:r>
+              <w:t xml:space="preserve">Figure </w:t>
+            </w:r>
+            <w:r>
+              <w:t>5</w:t>
             </w:r>
           </w:p>
           <w:p>
             <w:r>
-              <w:t>Figure 4</w:t>
+              <w:t xml:space="preserve">Figure </w:t>
+            </w:r>
+            <w:r>
+              <w:t>6</w:t>
             </w:r>
           </w:p>
         </w:tc>
@@ -1127,7 +1203,6 @@
       <w:bookmarkEnd w:id="4"/>
     </w:tbl>
     <w:p/>
-    <w:p/>
     <w:p>
       <w:pPr>
         <w:keepNext/>
@@ -1137,9 +1212,9 @@
           <w:noProof/>
         </w:rPr>
         <w:drawing>
-          <wp:inline distT="0" distB="0" distL="0" distR="0" wp14:anchorId="595D03EA" wp14:editId="0A2BB912">
-            <wp:extent cx="5813998" cy="3283199"/>
-            <wp:effectExtent l="19050" t="19050" r="15875" b="12700"/>
+          <wp:inline distT="0" distB="0" distL="0" distR="0" wp14:anchorId="595D03EA" wp14:editId="19D59B4B">
+            <wp:extent cx="3906591" cy="3283199"/>
+            <wp:effectExtent l="19050" t="19050" r="17780" b="12700"/>
             <wp:docPr id="24" name="Picture 24"/>
             <wp:cNvGraphicFramePr>
               <a:graphicFrameLocks xmlns:a="http://schemas.openxmlformats.org/drawingml/2006/main" noChangeAspect="1"/>
@@ -1166,7 +1241,7 @@
                   <pic:spPr>
                     <a:xfrm>
                       <a:off x="0" y="0"/>
-                      <a:ext cx="5813998" cy="3283199"/>
+                      <a:ext cx="3906591" cy="3283199"/>
                     </a:xfrm>
                     <a:prstGeom prst="rect">
                       <a:avLst/>
@@ -1192,23 +1267,40 @@
       <w:r>
         <w:t xml:space="preserve">Figure </w:t>
       </w:r>
-      <w:fldSimple w:instr=" SEQ Figure \* ARABIC ">
-        <w:r>
-          <w:rPr>
-            <w:noProof/>
-          </w:rPr>
-          <w:t>1</w:t>
-        </w:r>
-      </w:fldSimple>
-      <w:r>
-        <w:t xml:space="preserve"> - </w:t>
-      </w:r>
-      <w:proofErr w:type="spellStart"/>
-      <w:r>
-        <w:t>QuoteOfToday.php</w:t>
+      <w:r>
+        <w:fldChar w:fldCharType="begin"/>
+      </w:r>
+      <w:r>
+        <w:instrText xml:space="preserve"> SEQ Figure \* ARABIC </w:instrText>
+      </w:r>
+      <w:r>
+        <w:fldChar w:fldCharType="separate"/>
+      </w:r>
+      <w:r>
+        <w:rPr>
+          <w:noProof/>
+        </w:rPr>
+        <w:t>1</w:t>
+      </w:r>
+      <w:r>
+        <w:rPr>
+          <w:noProof/>
+        </w:rPr>
+        <w:fldChar w:fldCharType="end"/>
+      </w:r>
+      <w:r>
+        <w:t xml:space="preserve"> </w:t>
+      </w:r>
+      <w:r>
+        <w:t>–</w:t>
+      </w:r>
+      <w:r>
+        <w:t xml:space="preserve"> </w:t>
       </w:r>
       <w:bookmarkEnd w:id="5"/>
-      <w:proofErr w:type="spellEnd"/>
+      <w:r>
+        <w:t>Random Integer Report</w:t>
+      </w:r>
     </w:p>
     <w:p>
       <w:pPr>
@@ -1220,9 +1312,9 @@
         </w:rPr>
         <w:lastRenderedPageBreak/>
         <w:drawing>
-          <wp:inline distT="0" distB="0" distL="0" distR="0" wp14:anchorId="10178E27" wp14:editId="6EF1D244">
-            <wp:extent cx="5731470" cy="3236595"/>
-            <wp:effectExtent l="19050" t="19050" r="22225" b="20955"/>
+          <wp:inline distT="0" distB="0" distL="0" distR="0" wp14:anchorId="10178E27" wp14:editId="08F4AE16">
+            <wp:extent cx="3851138" cy="3236595"/>
+            <wp:effectExtent l="19050" t="19050" r="16510" b="20955"/>
             <wp:docPr id="2" name="Picture 2"/>
             <wp:cNvGraphicFramePr>
               <a:graphicFrameLocks xmlns:a="http://schemas.openxmlformats.org/drawingml/2006/main" noChangeAspect="1"/>
@@ -1249,7 +1341,7 @@
                   <pic:spPr>
                     <a:xfrm>
                       <a:off x="0" y="0"/>
-                      <a:ext cx="5731470" cy="3236595"/>
+                      <a:ext cx="3851138" cy="3236595"/>
                     </a:xfrm>
                     <a:prstGeom prst="rect">
                       <a:avLst/>
@@ -1275,18 +1367,40 @@
       <w:r>
         <w:t xml:space="preserve">Figure </w:t>
       </w:r>
-      <w:fldSimple w:instr=" SEQ Figure \* ARABIC ">
-        <w:r>
-          <w:rPr>
-            <w:noProof/>
-          </w:rPr>
-          <w:t>2</w:t>
-        </w:r>
-      </w:fldSimple>
-      <w:r>
-        <w:t xml:space="preserve"> - Refresh page</w:t>
+      <w:r>
+        <w:fldChar w:fldCharType="begin"/>
+      </w:r>
+      <w:r>
+        <w:instrText xml:space="preserve"> SEQ Figure \* ARABIC </w:instrText>
+      </w:r>
+      <w:r>
+        <w:fldChar w:fldCharType="separate"/>
+      </w:r>
+      <w:r>
+        <w:rPr>
+          <w:noProof/>
+        </w:rPr>
+        <w:t>2</w:t>
+      </w:r>
+      <w:r>
+        <w:rPr>
+          <w:noProof/>
+        </w:rPr>
+        <w:fldChar w:fldCharType="end"/>
+      </w:r>
+      <w:r>
+        <w:t xml:space="preserve"> </w:t>
+      </w:r>
+      <w:r>
+        <w:t>–</w:t>
+      </w:r>
+      <w:r>
+        <w:t xml:space="preserve"> </w:t>
       </w:r>
       <w:bookmarkEnd w:id="6"/>
+      <w:r>
+        <w:t>Refresh page</w:t>
+      </w:r>
     </w:p>
     <w:p/>
     <w:p>
@@ -1298,9 +1412,9 @@
           <w:noProof/>
         </w:rPr>
         <w:drawing>
-          <wp:inline distT="0" distB="0" distL="0" distR="0" wp14:anchorId="359544BC" wp14:editId="2953F704">
-            <wp:extent cx="5731470" cy="3236595"/>
-            <wp:effectExtent l="19050" t="19050" r="22225" b="20955"/>
+          <wp:inline distT="0" distB="0" distL="0" distR="0" wp14:anchorId="359544BC" wp14:editId="17D712B6">
+            <wp:extent cx="3687260" cy="3236595"/>
+            <wp:effectExtent l="19050" t="19050" r="27940" b="20955"/>
             <wp:docPr id="3" name="Picture 3"/>
             <wp:cNvGraphicFramePr>
               <a:graphicFrameLocks xmlns:a="http://schemas.openxmlformats.org/drawingml/2006/main" noChangeAspect="1"/>
@@ -1327,7 +1441,7 @@
                   <pic:spPr>
                     <a:xfrm>
                       <a:off x="0" y="0"/>
-                      <a:ext cx="5731470" cy="3236595"/>
+                      <a:ext cx="3687260" cy="3236595"/>
                     </a:xfrm>
                     <a:prstGeom prst="rect">
                       <a:avLst/>
@@ -1353,18 +1467,40 @@
       <w:r>
         <w:t xml:space="preserve">Figure </w:t>
       </w:r>
-      <w:fldSimple w:instr=" SEQ Figure \* ARABIC ">
-        <w:r>
-          <w:rPr>
-            <w:noProof/>
-          </w:rPr>
-          <w:t>3</w:t>
-        </w:r>
-      </w:fldSimple>
-      <w:r>
-        <w:t xml:space="preserve"> - Refresh page</w:t>
+      <w:r>
+        <w:fldChar w:fldCharType="begin"/>
+      </w:r>
+      <w:r>
+        <w:instrText xml:space="preserve"> SEQ Figure \* ARABIC </w:instrText>
+      </w:r>
+      <w:r>
+        <w:fldChar w:fldCharType="separate"/>
+      </w:r>
+      <w:r>
+        <w:rPr>
+          <w:noProof/>
+        </w:rPr>
+        <w:t>3</w:t>
+      </w:r>
+      <w:r>
+        <w:rPr>
+          <w:noProof/>
+        </w:rPr>
+        <w:fldChar w:fldCharType="end"/>
+      </w:r>
+      <w:r>
+        <w:t xml:space="preserve"> </w:t>
+      </w:r>
+      <w:r>
+        <w:t>–</w:t>
+      </w:r>
+      <w:r>
+        <w:t xml:space="preserve"> </w:t>
       </w:r>
       <w:bookmarkEnd w:id="7"/>
+      <w:r>
+        <w:t>Refresh page after change of colours</w:t>
+      </w:r>
     </w:p>
     <w:p>
       <w:pPr>
@@ -1380,9 +1516,9 @@
           <w:noProof/>
         </w:rPr>
         <w:drawing>
-          <wp:inline distT="0" distB="0" distL="0" distR="0" wp14:anchorId="4D1F92F7" wp14:editId="3E14EEF1">
-            <wp:extent cx="5731470" cy="3236595"/>
-            <wp:effectExtent l="19050" t="19050" r="22225" b="20955"/>
+          <wp:inline distT="0" distB="0" distL="0" distR="0" wp14:anchorId="4D1F92F7" wp14:editId="06BE503A">
+            <wp:extent cx="3687260" cy="3236595"/>
+            <wp:effectExtent l="19050" t="19050" r="27940" b="20955"/>
             <wp:docPr id="4" name="Picture 4"/>
             <wp:cNvGraphicFramePr>
               <a:graphicFrameLocks xmlns:a="http://schemas.openxmlformats.org/drawingml/2006/main" noChangeAspect="1"/>
@@ -1409,7 +1545,7 @@
                   <pic:spPr>
                     <a:xfrm>
                       <a:off x="0" y="0"/>
-                      <a:ext cx="5731470" cy="3236595"/>
+                      <a:ext cx="3687260" cy="3236595"/>
                     </a:xfrm>
                     <a:prstGeom prst="rect">
                       <a:avLst/>
@@ -1435,32 +1571,164 @@
       <w:r>
         <w:t xml:space="preserve">Figure </w:t>
       </w:r>
-      <w:r>
-        <w:fldChar w:fldCharType="begin"/>
-      </w:r>
-      <w:r>
-        <w:instrText xml:space="preserve"> SEQ Figure \* ARABIC </w:instrText>
-      </w:r>
-      <w:r>
-        <w:fldChar w:fldCharType="separate"/>
-      </w:r>
+      <w:fldSimple w:instr=" SEQ Figure \* ARABIC ">
+        <w:r>
+          <w:rPr>
+            <w:noProof/>
+          </w:rPr>
+          <w:t>4</w:t>
+        </w:r>
+      </w:fldSimple>
+      <w:r>
+        <w:t xml:space="preserve"> - Refresh page</w:t>
+      </w:r>
+      <w:bookmarkEnd w:id="8"/>
+    </w:p>
+    <w:p/>
+    <w:p>
+      <w:pPr>
+        <w:keepNext/>
+      </w:pPr>
       <w:r>
         <w:rPr>
           <w:noProof/>
         </w:rPr>
-        <w:t>4</w:t>
-      </w:r>
+        <w:lastRenderedPageBreak/>
+        <w:drawing>
+          <wp:inline distT="0" distB="0" distL="0" distR="0" wp14:anchorId="74350B15" wp14:editId="6326A86C">
+            <wp:extent cx="5731510" cy="7717790"/>
+            <wp:effectExtent l="0" t="0" r="0" b="0"/>
+            <wp:docPr id="1" name="Picture 1" descr="Graphical user interface, application&#10;&#10;Description automatically generated"/>
+            <wp:cNvGraphicFramePr>
+              <a:graphicFrameLocks xmlns:a="http://schemas.openxmlformats.org/drawingml/2006/main" noChangeAspect="1"/>
+            </wp:cNvGraphicFramePr>
+            <a:graphic xmlns:a="http://schemas.openxmlformats.org/drawingml/2006/main">
+              <a:graphicData uri="http://schemas.openxmlformats.org/drawingml/2006/picture">
+                <pic:pic xmlns:pic="http://schemas.openxmlformats.org/drawingml/2006/picture">
+                  <pic:nvPicPr>
+                    <pic:cNvPr id="1" name="Picture 1" descr="Graphical user interface, application&#10;&#10;Description automatically generated"/>
+                    <pic:cNvPicPr/>
+                  </pic:nvPicPr>
+                  <pic:blipFill>
+                    <a:blip r:embed="rId17">
+                      <a:extLst>
+                        <a:ext uri="{28A0092B-C50C-407E-A947-70E740481C1C}">
+                          <a14:useLocalDpi xmlns:a14="http://schemas.microsoft.com/office/drawing/2010/main" val="0"/>
+                        </a:ext>
+                      </a:extLst>
+                    </a:blip>
+                    <a:stretch>
+                      <a:fillRect/>
+                    </a:stretch>
+                  </pic:blipFill>
+                  <pic:spPr>
+                    <a:xfrm>
+                      <a:off x="0" y="0"/>
+                      <a:ext cx="5731510" cy="7717790"/>
+                    </a:xfrm>
+                    <a:prstGeom prst="rect">
+                      <a:avLst/>
+                    </a:prstGeom>
+                  </pic:spPr>
+                </pic:pic>
+              </a:graphicData>
+            </a:graphic>
+          </wp:inline>
+        </w:drawing>
+      </w:r>
+    </w:p>
+    <w:p>
+      <w:pPr>
+        <w:pStyle w:val="Caption"/>
+      </w:pPr>
+      <w:r>
+        <w:t xml:space="preserve">Figure </w:t>
+      </w:r>
+      <w:fldSimple w:instr=" SEQ Figure \* ARABIC ">
+        <w:r>
+          <w:rPr>
+            <w:noProof/>
+          </w:rPr>
+          <w:t>5</w:t>
+        </w:r>
+      </w:fldSimple>
+      <w:r>
+        <w:t xml:space="preserve"> - Microsoft Edge under MS Windows 10</w:t>
+      </w:r>
+    </w:p>
+    <w:p/>
+    <w:p>
+      <w:pPr>
+        <w:keepNext/>
+      </w:pPr>
       <w:r>
         <w:rPr>
           <w:noProof/>
         </w:rPr>
-        <w:fldChar w:fldCharType="end"/>
-      </w:r>
-      <w:r>
-        <w:t xml:space="preserve"> - Refresh page</w:t>
-      </w:r>
-      <w:bookmarkEnd w:id="8"/>
+        <w:lastRenderedPageBreak/>
+        <w:drawing>
+          <wp:inline distT="0" distB="0" distL="0" distR="0" wp14:anchorId="7F9F95D3" wp14:editId="6595AE76">
+            <wp:extent cx="5731510" cy="7717790"/>
+            <wp:effectExtent l="0" t="0" r="0" b="0"/>
+            <wp:docPr id="5" name="Picture 5" descr="Graphical user interface, application&#10;&#10;Description automatically generated"/>
+            <wp:cNvGraphicFramePr>
+              <a:graphicFrameLocks xmlns:a="http://schemas.openxmlformats.org/drawingml/2006/main" noChangeAspect="1"/>
+            </wp:cNvGraphicFramePr>
+            <a:graphic xmlns:a="http://schemas.openxmlformats.org/drawingml/2006/main">
+              <a:graphicData uri="http://schemas.openxmlformats.org/drawingml/2006/picture">
+                <pic:pic xmlns:pic="http://schemas.openxmlformats.org/drawingml/2006/picture">
+                  <pic:nvPicPr>
+                    <pic:cNvPr id="5" name="Picture 5" descr="Graphical user interface, application&#10;&#10;Description automatically generated"/>
+                    <pic:cNvPicPr/>
+                  </pic:nvPicPr>
+                  <pic:blipFill>
+                    <a:blip r:embed="rId18">
+                      <a:extLst>
+                        <a:ext uri="{28A0092B-C50C-407E-A947-70E740481C1C}">
+                          <a14:useLocalDpi xmlns:a14="http://schemas.microsoft.com/office/drawing/2010/main" val="0"/>
+                        </a:ext>
+                      </a:extLst>
+                    </a:blip>
+                    <a:stretch>
+                      <a:fillRect/>
+                    </a:stretch>
+                  </pic:blipFill>
+                  <pic:spPr>
+                    <a:xfrm>
+                      <a:off x="0" y="0"/>
+                      <a:ext cx="5731510" cy="7717790"/>
+                    </a:xfrm>
+                    <a:prstGeom prst="rect">
+                      <a:avLst/>
+                    </a:prstGeom>
+                  </pic:spPr>
+                </pic:pic>
+              </a:graphicData>
+            </a:graphic>
+          </wp:inline>
+        </w:drawing>
+      </w:r>
     </w:p>
+    <w:p>
+      <w:pPr>
+        <w:pStyle w:val="Caption"/>
+      </w:pPr>
+      <w:r>
+        <w:t xml:space="preserve">Figure </w:t>
+      </w:r>
+      <w:fldSimple w:instr=" SEQ Figure \* ARABIC ">
+        <w:r>
+          <w:rPr>
+            <w:noProof/>
+          </w:rPr>
+          <w:t>6</w:t>
+        </w:r>
+      </w:fldSimple>
+      <w:r>
+        <w:t xml:space="preserve"> - Refresh MS Edge</w:t>
+      </w:r>
+    </w:p>
+    <w:p/>
     <w:p>
       <w:r>
         <w:br w:type="page"/>
@@ -1512,8 +1780,8 @@
     <w:p/>
     <w:p/>
     <w:sectPr>
-      <w:headerReference w:type="default" r:id="rId17"/>
-      <w:footerReference w:type="default" r:id="rId18"/>
+      <w:headerReference w:type="default" r:id="rId19"/>
+      <w:footerReference w:type="default" r:id="rId20"/>
       <w:pgSz w:w="11906" w:h="16838" w:code="9"/>
       <w:pgMar w:top="1440" w:right="1440" w:bottom="1440" w:left="1440" w:header="709" w:footer="709" w:gutter="0"/>
       <w:pgNumType w:start="1"/>
@@ -3919,21 +4187,6 @@
 </file>
 
 <file path=customXml/item2.xml><?xml version="1.0" encoding="utf-8"?>
-<?mso-contentType ?>
-<FormTemplates xmlns="http://schemas.microsoft.com/sharepoint/v3/contenttype/forms">
-  <Display>DocumentLibraryForm</Display>
-  <Edit>DocumentLibraryForm</Edit>
-  <New>DocumentLibraryForm</New>
-</FormTemplates>
-</file>
-
-<file path=customXml/item3.xml><?xml version="1.0" encoding="utf-8"?>
-<p:properties xmlns:p="http://schemas.microsoft.com/office/2006/metadata/properties" xmlns:xsi="http://www.w3.org/2001/XMLSchema-instance" xmlns:pc="http://schemas.microsoft.com/office/infopath/2007/PartnerControls">
-  <documentManagement/>
-</p:properties>
-</file>
-
-<file path=customXml/item4.xml><?xml version="1.0" encoding="utf-8"?>
 <b:Sources xmlns:b="http://schemas.openxmlformats.org/officeDocument/2006/bibliography" xmlns="http://schemas.openxmlformats.org/officeDocument/2006/bibliography" SelectedStyle="\APASixthEditionOfficeOnline.xsl" StyleName="APA" Version="6">
   <b:Source>
     <b:Tag>Kir21</b:Tag>
@@ -3960,6 +4213,21 @@
 </b:Sources>
 </file>
 
+<file path=customXml/item3.xml><?xml version="1.0" encoding="utf-8"?>
+<p:properties xmlns:p="http://schemas.microsoft.com/office/2006/metadata/properties" xmlns:xsi="http://www.w3.org/2001/XMLSchema-instance" xmlns:pc="http://schemas.microsoft.com/office/infopath/2007/PartnerControls">
+  <documentManagement/>
+</p:properties>
+</file>
+
+<file path=customXml/item4.xml><?xml version="1.0" encoding="utf-8"?>
+<?mso-contentType ?>
+<FormTemplates xmlns="http://schemas.microsoft.com/sharepoint/v3/contenttype/forms">
+  <Display>DocumentLibraryForm</Display>
+  <Edit>DocumentLibraryForm</Edit>
+  <New>DocumentLibraryForm</New>
+</FormTemplates>
+</file>
+
 <file path=customXml/itemProps1.xml><?xml version="1.0" encoding="utf-8"?>
 <ds:datastoreItem xmlns:ds="http://schemas.openxmlformats.org/officeDocument/2006/customXml" ds:itemID="{525694D1-EFAD-4276-9E84-8CA231D7539E}">
   <ds:schemaRefs>
@@ -3979,9 +4247,9 @@
 </file>
 
 <file path=customXml/itemProps2.xml><?xml version="1.0" encoding="utf-8"?>
-<ds:datastoreItem xmlns:ds="http://schemas.openxmlformats.org/officeDocument/2006/customXml" ds:itemID="{319DCE3D-0A13-4435-831D-A46174126968}">
+<ds:datastoreItem xmlns:ds="http://schemas.openxmlformats.org/officeDocument/2006/customXml" ds:itemID="{A0056AE9-D6D1-4A52-BE54-2430326ACDF3}">
   <ds:schemaRefs>
-    <ds:schemaRef ds:uri="http://schemas.microsoft.com/sharepoint/v3/contenttype/forms"/>
+    <ds:schemaRef ds:uri="http://schemas.openxmlformats.org/officeDocument/2006/bibliography"/>
   </ds:schemaRefs>
 </ds:datastoreItem>
 </file>
@@ -3996,9 +4264,9 @@
 </file>
 
 <file path=customXml/itemProps4.xml><?xml version="1.0" encoding="utf-8"?>
-<ds:datastoreItem xmlns:ds="http://schemas.openxmlformats.org/officeDocument/2006/customXml" ds:itemID="{A0056AE9-D6D1-4A52-BE54-2430326ACDF3}">
+<ds:datastoreItem xmlns:ds="http://schemas.openxmlformats.org/officeDocument/2006/customXml" ds:itemID="{319DCE3D-0A13-4435-831D-A46174126968}">
   <ds:schemaRefs>
-    <ds:schemaRef ds:uri="http://schemas.openxmlformats.org/officeDocument/2006/bibliography"/>
+    <ds:schemaRef ds:uri="http://schemas.microsoft.com/sharepoint/v3/contenttype/forms"/>
   </ds:schemaRefs>
 </ds:datastoreItem>
 </file>
</xml_diff>